<commit_message>
pretty much got the game problems in pretty good shape
</commit_message>
<xml_diff>
--- a/downloads/QR Game Template v500C.docx
+++ b/downloads/QR Game Template v500C.docx
@@ -10,6 +10,12 @@
         </w:rPr>
       </w:pPr>
       <w:bookmarkStart w:id="0" w:name="directions"/>
+      <w:r>
+        <w:rPr>
+          <w:color w:val="385623" w:themeColor="accent6" w:themeShade="80"/>
+        </w:rPr>
+        <w:tab/>
+      </w:r>
       <w:r>
         <w:rPr>
           <w:color w:val="385623" w:themeColor="accent6" w:themeShade="80"/>
@@ -585,8 +591,6 @@
         </w:rPr>
         <w:t>asecase value##</w:t>
       </w:r>
-      <w:bookmarkStart w:id="1" w:name="_GoBack"/>
-      <w:bookmarkEnd w:id="1"/>
     </w:p>
     <w:p>
       <w:pPr>
@@ -1068,19 +1072,21 @@
         <w:rPr>
           <w:color w:val="385623" w:themeColor="accent6" w:themeShade="80"/>
         </w:rPr>
-        <w:t>) Add different higher level qualitative questions at the end of the problem</w:t>
-      </w:r>
-      <w:r>
-        <w:rPr>
-          <w:color w:val="385623" w:themeColor="accent6" w:themeShade="80"/>
-        </w:rPr>
-        <w:t xml:space="preserve"> for non-game problems</w:t>
-      </w:r>
-      <w:r>
-        <w:rPr>
-          <w:color w:val="385623" w:themeColor="accent6" w:themeShade="80"/>
-        </w:rPr>
-        <w:t xml:space="preserve">. </w:t>
+        <w:t xml:space="preserve">) solve the problem – see </w:t>
+      </w:r>
+      <w:proofErr w:type="spellStart"/>
+      <w:r>
+        <w:rPr>
+          <w:color w:val="385623" w:themeColor="accent6" w:themeShade="80"/>
+        </w:rPr>
+        <w:t>QRPsolve</w:t>
+      </w:r>
+      <w:proofErr w:type="spellEnd"/>
+      <w:r>
+        <w:rPr>
+          <w:color w:val="385623" w:themeColor="accent6" w:themeShade="80"/>
+        </w:rPr>
+        <w:t xml:space="preserve"> template for directions on this.  </w:t>
       </w:r>
     </w:p>
     <w:p>
@@ -1101,63 +1107,33 @@
         <w:rPr>
           <w:color w:val="385623" w:themeColor="accent6" w:themeShade="80"/>
         </w:rPr>
-        <w:t>)</w:t>
-      </w:r>
-      <w:r>
-        <w:rPr>
-          <w:color w:val="385623" w:themeColor="accent6" w:themeShade="80"/>
-        </w:rPr>
-        <w:t xml:space="preserve"> </w:t>
-      </w:r>
-      <w:r>
-        <w:rPr>
-          <w:color w:val="385623" w:themeColor="accent6" w:themeShade="80"/>
-        </w:rPr>
-        <w:t>Delete these directions</w:t>
-      </w:r>
-      <w:r>
-        <w:rPr>
-          <w:color w:val="385623" w:themeColor="accent6" w:themeShade="80"/>
-        </w:rPr>
-        <w:t xml:space="preserve"> </w:t>
-      </w:r>
-      <w:r>
-        <w:rPr>
-          <w:color w:val="385623" w:themeColor="accent6" w:themeShade="80"/>
-        </w:rPr>
-        <w:t xml:space="preserve">Open the </w:t>
+        <w:t xml:space="preserve">) Run Prep macro in </w:t>
       </w:r>
       <w:proofErr w:type="spellStart"/>
       <w:r>
         <w:rPr>
           <w:color w:val="385623" w:themeColor="accent6" w:themeShade="80"/>
         </w:rPr>
-        <w:t>Q</w:t>
-      </w:r>
-      <w:r>
-        <w:rPr>
-          <w:color w:val="385623" w:themeColor="accent6" w:themeShade="80"/>
-        </w:rPr>
-        <w:t>RP</w:t>
-      </w:r>
-      <w:r>
-        <w:rPr>
-          <w:color w:val="385623" w:themeColor="accent6" w:themeShade="80"/>
-        </w:rPr>
-        <w:t>Solution</w:t>
+        <w:t>QRPSolve</w:t>
       </w:r>
       <w:proofErr w:type="spellEnd"/>
       <w:r>
         <w:rPr>
           <w:color w:val="385623" w:themeColor="accent6" w:themeShade="80"/>
         </w:rPr>
-        <w:t xml:space="preserve"> </w:t>
-      </w:r>
-      <w:r>
-        <w:rPr>
-          <w:color w:val="385623" w:themeColor="accent6" w:themeShade="80"/>
-        </w:rPr>
-        <w:t>template.  –This bring the variable names into the solution template.</w:t>
+        <w:t xml:space="preserve"> template to </w:t>
+      </w:r>
+      <w:r>
+        <w:rPr>
+          <w:color w:val="385623" w:themeColor="accent6" w:themeShade="80"/>
+        </w:rPr>
+        <w:t xml:space="preserve">prep this document and I/O </w:t>
+      </w:r>
+      <w:r>
+        <w:rPr>
+          <w:color w:val="385623" w:themeColor="accent6" w:themeShade="80"/>
+        </w:rPr>
+        <w:t xml:space="preserve">files for upload </w:t>
       </w:r>
     </w:p>
     <w:p>
@@ -1178,120 +1154,38 @@
         <w:rPr>
           <w:color w:val="385623" w:themeColor="accent6" w:themeShade="80"/>
         </w:rPr>
-        <w:t xml:space="preserve">) solve the problem – see </w:t>
+        <w:t xml:space="preserve">) </w:t>
+      </w:r>
+      <w:r>
+        <w:rPr>
+          <w:color w:val="385623" w:themeColor="accent6" w:themeShade="80"/>
+        </w:rPr>
+        <w:t>U</w:t>
+      </w:r>
+      <w:r>
+        <w:rPr>
+          <w:color w:val="385623" w:themeColor="accent6" w:themeShade="80"/>
+        </w:rPr>
+        <w:t xml:space="preserve">pload </w:t>
+      </w:r>
+      <w:r>
+        <w:rPr>
+          <w:color w:val="385623" w:themeColor="accent6" w:themeShade="80"/>
+        </w:rPr>
+        <w:t xml:space="preserve">required files to </w:t>
       </w:r>
       <w:proofErr w:type="spellStart"/>
       <w:r>
         <w:rPr>
           <w:color w:val="385623" w:themeColor="accent6" w:themeShade="80"/>
         </w:rPr>
-        <w:t>QRPsolve</w:t>
+        <w:t>QRPproblems</w:t>
       </w:r>
       <w:proofErr w:type="spellEnd"/>
       <w:r>
         <w:rPr>
           <w:color w:val="385623" w:themeColor="accent6" w:themeShade="80"/>
         </w:rPr>
-        <w:t xml:space="preserve"> template for directions on this.  </w:t>
-      </w:r>
-    </w:p>
-    <w:p>
-      <w:pPr>
-        <w:spacing w:after="0"/>
-        <w:ind w:left="720" w:hanging="270"/>
-        <w:rPr>
-          <w:color w:val="385623" w:themeColor="accent6" w:themeShade="80"/>
-        </w:rPr>
-      </w:pPr>
-      <w:r>
-        <w:rPr>
-          <w:color w:val="385623" w:themeColor="accent6" w:themeShade="80"/>
-        </w:rPr>
-        <w:t>5</w:t>
-      </w:r>
-      <w:r>
-        <w:rPr>
-          <w:color w:val="385623" w:themeColor="accent6" w:themeShade="80"/>
-        </w:rPr>
-        <w:t xml:space="preserve">) Run Prep macro in </w:t>
-      </w:r>
-      <w:proofErr w:type="spellStart"/>
-      <w:r>
-        <w:rPr>
-          <w:color w:val="385623" w:themeColor="accent6" w:themeShade="80"/>
-        </w:rPr>
-        <w:t>QRPSolve</w:t>
-      </w:r>
-      <w:proofErr w:type="spellEnd"/>
-      <w:r>
-        <w:rPr>
-          <w:color w:val="385623" w:themeColor="accent6" w:themeShade="80"/>
-        </w:rPr>
-        <w:t xml:space="preserve"> template to </w:t>
-      </w:r>
-      <w:r>
-        <w:rPr>
-          <w:color w:val="385623" w:themeColor="accent6" w:themeShade="80"/>
-        </w:rPr>
-        <w:t xml:space="preserve">prep this document and I/O </w:t>
-      </w:r>
-      <w:r>
-        <w:rPr>
-          <w:color w:val="385623" w:themeColor="accent6" w:themeShade="80"/>
-        </w:rPr>
-        <w:t xml:space="preserve">files for upload </w:t>
-      </w:r>
-    </w:p>
-    <w:p>
-      <w:pPr>
-        <w:spacing w:after="0"/>
-        <w:ind w:left="720" w:hanging="270"/>
-        <w:rPr>
-          <w:color w:val="385623" w:themeColor="accent6" w:themeShade="80"/>
-        </w:rPr>
-      </w:pPr>
-      <w:r>
-        <w:rPr>
-          <w:color w:val="385623" w:themeColor="accent6" w:themeShade="80"/>
-        </w:rPr>
-        <w:t>6</w:t>
-      </w:r>
-      <w:r>
-        <w:rPr>
-          <w:color w:val="385623" w:themeColor="accent6" w:themeShade="80"/>
-        </w:rPr>
-        <w:t xml:space="preserve">) </w:t>
-      </w:r>
-      <w:r>
-        <w:rPr>
-          <w:color w:val="385623" w:themeColor="accent6" w:themeShade="80"/>
-        </w:rPr>
-        <w:t>U</w:t>
-      </w:r>
-      <w:r>
-        <w:rPr>
-          <w:color w:val="385623" w:themeColor="accent6" w:themeShade="80"/>
-        </w:rPr>
-        <w:t xml:space="preserve">pload </w:t>
-      </w:r>
-      <w:r>
-        <w:rPr>
-          <w:color w:val="385623" w:themeColor="accent6" w:themeShade="80"/>
-        </w:rPr>
-        <w:t xml:space="preserve">required files to </w:t>
-      </w:r>
-      <w:proofErr w:type="spellStart"/>
-      <w:r>
-        <w:rPr>
-          <w:color w:val="385623" w:themeColor="accent6" w:themeShade="80"/>
-        </w:rPr>
-        <w:t>QRPproblems</w:t>
-      </w:r>
-      <w:proofErr w:type="spellEnd"/>
-      <w:r>
-        <w:rPr>
-          <w:color w:val="385623" w:themeColor="accent6" w:themeShade="80"/>
-        </w:rPr>
         <w:t xml:space="preserve"> web site and </w:t>
       </w:r>
       <w:r>
@@ -1329,129 +1223,6 @@
           <w:color w:val="385623" w:themeColor="accent6" w:themeShade="80"/>
         </w:rPr>
         <w:t>:</w:t>
-      </w:r>
-    </w:p>
-    <w:p>
-      <w:pPr>
-        <w:spacing w:after="0"/>
-        <w:ind w:left="720" w:hanging="270"/>
-        <w:rPr>
-          <w:color w:val="385623" w:themeColor="accent6" w:themeShade="80"/>
-        </w:rPr>
-      </w:pPr>
-      <w:r>
-        <w:rPr>
-          <w:color w:val="385623" w:themeColor="accent6" w:themeShade="80"/>
-        </w:rPr>
-        <w:t xml:space="preserve">- Note anything included </w:t>
-      </w:r>
-      <w:r>
-        <w:rPr>
-          <w:color w:val="385623" w:themeColor="accent6" w:themeShade="80"/>
-        </w:rPr>
-        <w:t>between</w:t>
-      </w:r>
-      <w:r>
-        <w:rPr>
-          <w:color w:val="385623" w:themeColor="accent6" w:themeShade="80"/>
-        </w:rPr>
-        <w:t xml:space="preserve"> the </w:t>
-      </w:r>
-      <w:r>
-        <w:rPr>
-          <w:color w:val="385623" w:themeColor="accent6" w:themeShade="80"/>
-        </w:rPr>
-        <w:t>t</w:t>
-      </w:r>
-      <w:r>
-        <w:rPr>
-          <w:color w:val="385623" w:themeColor="accent6" w:themeShade="80"/>
-        </w:rPr>
-        <w:t>==</w:t>
-      </w:r>
-      <w:r>
-        <w:rPr>
-          <w:color w:val="385623" w:themeColor="accent6" w:themeShade="80"/>
-        </w:rPr>
-        <w:t xml:space="preserve"> </w:t>
-      </w:r>
-      <w:r>
-        <w:rPr>
-          <w:color w:val="385623" w:themeColor="accent6" w:themeShade="80"/>
-        </w:rPr>
-        <w:t>and ==</w:t>
-      </w:r>
-      <w:r>
-        <w:rPr>
-          <w:color w:val="385623" w:themeColor="accent6" w:themeShade="80"/>
-        </w:rPr>
-        <w:t>t</w:t>
-      </w:r>
-      <w:r>
-        <w:rPr>
-          <w:color w:val="385623" w:themeColor="accent6" w:themeShade="80"/>
-        </w:rPr>
-        <w:t xml:space="preserve"> will be included</w:t>
-      </w:r>
-      <w:r>
-        <w:rPr>
-          <w:color w:val="385623" w:themeColor="accent6" w:themeShade="80"/>
-        </w:rPr>
-        <w:t xml:space="preserve"> with the base case values </w:t>
-      </w:r>
-      <w:r>
-        <w:rPr>
-          <w:color w:val="385623" w:themeColor="accent6" w:themeShade="80"/>
-        </w:rPr>
-        <w:t xml:space="preserve">in the </w:t>
-      </w:r>
-      <w:r>
-        <w:rPr>
-          <w:color w:val="385623" w:themeColor="accent6" w:themeShade="80"/>
-        </w:rPr>
-        <w:t xml:space="preserve">area denoted by </w:t>
-      </w:r>
-      <w:r>
-        <w:rPr>
-          <w:color w:val="385623" w:themeColor="accent6" w:themeShade="80"/>
-        </w:rPr>
-        <w:t>u</w:t>
-      </w:r>
-      <w:r>
-        <w:rPr>
-          <w:color w:val="385623" w:themeColor="accent6" w:themeShade="80"/>
-        </w:rPr>
-        <w:t>==</w:t>
-      </w:r>
-      <w:r>
-        <w:rPr>
-          <w:color w:val="385623" w:themeColor="accent6" w:themeShade="80"/>
-        </w:rPr>
-        <w:t xml:space="preserve"> and ==</w:t>
-      </w:r>
-      <w:r>
-        <w:rPr>
-          <w:color w:val="385623" w:themeColor="accent6" w:themeShade="80"/>
-        </w:rPr>
-        <w:t>u</w:t>
-      </w:r>
-      <w:r>
-        <w:rPr>
-          <w:color w:val="385623" w:themeColor="accent6" w:themeShade="80"/>
-        </w:rPr>
-        <w:t xml:space="preserve"> </w:t>
-      </w:r>
-      <w:r>
-        <w:rPr>
-          <w:color w:val="385623" w:themeColor="accent6" w:themeShade="80"/>
-        </w:rPr>
-        <w:t>in the final version</w:t>
-      </w:r>
-      <w:r>
-        <w:rPr>
-          <w:color w:val="385623" w:themeColor="accent6" w:themeShade="80"/>
-        </w:rPr>
-        <w:t>.</w:t>
       </w:r>
     </w:p>
     <w:p>
@@ -1496,12 +1267,6 @@
         </w:rPr>
         <w:t>s</w:t>
       </w:r>
-      <w:r>
-        <w:rPr>
-          <w:color w:val="385623" w:themeColor="accent6" w:themeShade="80"/>
-        </w:rPr>
-        <w:tab/>
-      </w:r>
     </w:p>
     <w:p>
       <w:pPr>
@@ -1535,7 +1300,13 @@
         <w:rPr>
           <w:color w:val="000000" w:themeColor="text1"/>
         </w:rPr>
-        <w:t xml:space="preserve">The </w:t>
+        <w:t>A</w:t>
+      </w:r>
+      <w:r>
+        <w:rPr>
+          <w:color w:val="000000" w:themeColor="text1"/>
+        </w:rPr>
+        <w:t xml:space="preserve"> </w:t>
       </w:r>
       <w:r>
         <w:rPr>
@@ -1622,39 +1393,7 @@
         <w:rPr>
           <w:color w:val="000000" w:themeColor="text1"/>
         </w:rPr>
-        <w:t xml:space="preserve"> ##</w:t>
-      </w:r>
-      <w:proofErr w:type="gramStart"/>
-      <w:r>
-        <w:rPr>
-          <w:color w:val="000000" w:themeColor="text1"/>
-        </w:rPr>
-        <w:t>material</w:t>
-      </w:r>
-      <w:r>
-        <w:rPr>
-          <w:color w:val="000000" w:themeColor="text1"/>
-        </w:rPr>
-        <w:t>,g</w:t>
-      </w:r>
-      <w:proofErr w:type="gramEnd"/>
-      <w:r>
-        <w:rPr>
-          <w:color w:val="000000" w:themeColor="text1"/>
-        </w:rPr>
-        <w:t>1_txt,</w:t>
-      </w:r>
-      <w:r>
-        <w:rPr>
-          <w:color w:val="000000" w:themeColor="text1"/>
-        </w:rPr>
-        <w:t>iron</w:t>
-      </w:r>
-      <w:r>
-        <w:rPr>
-          <w:color w:val="000000" w:themeColor="text1"/>
-        </w:rPr>
-        <w:t>##</w:t>
+        <w:t xml:space="preserve"> ##material,g1_txt,iron##</w:t>
       </w:r>
       <w:r>
         <w:rPr>
@@ -1745,31 +1484,7 @@
         <w:rPr>
           <w:color w:val="000000" w:themeColor="text1"/>
         </w:rPr>
-        <w:t xml:space="preserve"> ##</w:t>
-      </w:r>
-      <w:r>
-        <w:rPr>
-          <w:color w:val="000000" w:themeColor="text1"/>
-        </w:rPr>
-        <w:t>diameter</w:t>
-      </w:r>
-      <w:r>
-        <w:rPr>
-          <w:color w:val="000000" w:themeColor="text1"/>
-        </w:rPr>
-        <w:t>,g2_num,</w:t>
-      </w:r>
-      <w:r>
-        <w:rPr>
-          <w:color w:val="000000" w:themeColor="text1"/>
-        </w:rPr>
-        <w:t>1.0</w:t>
-      </w:r>
-      <w:r>
-        <w:rPr>
-          <w:color w:val="000000" w:themeColor="text1"/>
-        </w:rPr>
-        <w:t>##</w:t>
+        <w:t xml:space="preserve"> ##diameter,g2_num,1.0##</w:t>
       </w:r>
       <w:r>
         <w:rPr>
@@ -1805,29 +1520,13 @@
         <w:rPr>
           <w:color w:val="000000" w:themeColor="text1"/>
         </w:rPr>
-        <w:t>##</w:t>
-      </w:r>
-      <w:proofErr w:type="spellStart"/>
-      <w:proofErr w:type="gramStart"/>
-      <w:r>
-        <w:rPr>
-          <w:color w:val="000000" w:themeColor="text1"/>
-        </w:rPr>
-        <w:t>material,txt</w:t>
-      </w:r>
-      <w:proofErr w:type="gramEnd"/>
-      <w:r>
-        <w:rPr>
-          <w:color w:val="000000" w:themeColor="text1"/>
-        </w:rPr>
-        <w:t>,iron</w:t>
-      </w:r>
-      <w:proofErr w:type="spellEnd"/>
-      <w:r>
-        <w:rPr>
-          <w:color w:val="000000" w:themeColor="text1"/>
-        </w:rPr>
-        <w:t xml:space="preserve">## </w:t>
+        <w:t>material</w:t>
+      </w:r>
+      <w:r>
+        <w:rPr>
+          <w:color w:val="000000" w:themeColor="text1"/>
+        </w:rPr>
+        <w:t xml:space="preserve"> </w:t>
       </w:r>
       <w:r>
         <w:rPr>
@@ -1914,7 +1613,33 @@
         <w:rPr>
           <w:color w:val="000000" w:themeColor="text1"/>
         </w:rPr>
-        <w:t xml:space="preserve"> ##varname,g3_num,Basecase value##</w:t>
+        <w:t xml:space="preserve"> ##</w:t>
+      </w:r>
+      <w:r>
+        <w:rPr>
+          <w:color w:val="000000" w:themeColor="text1"/>
+        </w:rPr>
+        <w:t>cost</w:t>
+      </w:r>
+      <w:r>
+        <w:rPr>
+          <w:color w:val="000000" w:themeColor="text1"/>
+        </w:rPr>
+        <w:t>,g3_num,</w:t>
+      </w:r>
+      <w:r>
+        <w:rPr>
+          <w:color w:val="000000" w:themeColor="text1"/>
+        </w:rPr>
+        <w:t>2.15</w:t>
+      </w:r>
+      <w:bookmarkStart w:id="1" w:name="_GoBack"/>
+      <w:bookmarkEnd w:id="1"/>
+      <w:r>
+        <w:rPr>
+          <w:color w:val="000000" w:themeColor="text1"/>
+        </w:rPr>
+        <w:t>##</w:t>
       </w:r>
       <w:r>
         <w:rPr>
@@ -2041,7 +1766,6 @@
         <w:spacing w:after="0"/>
       </w:pPr>
       <w:r>
-        <w:lastRenderedPageBreak/>
         <w:t>Note: The Specific Gravity (density of the material/ density of water at 4</w:t>
       </w:r>
       <w:r>
@@ -2200,6 +1924,7 @@
               <w:jc w:val="center"/>
             </w:pPr>
             <w:r>
+              <w:lastRenderedPageBreak/>
               <w:t>Aluminum</w:t>
             </w:r>
           </w:p>
@@ -2276,179 +2001,6 @@
       </w:r>
       <w:r>
         <w:t>t</w:t>
-      </w:r>
-    </w:p>
-    <w:p>
-      <w:pPr>
-        <w:tabs>
-          <w:tab w:val="left" w:pos="0"/>
-        </w:tabs>
-        <w:spacing w:after="0"/>
-        <w:rPr>
-          <w:color w:val="385623" w:themeColor="accent6" w:themeShade="80"/>
-        </w:rPr>
-      </w:pPr>
-      <w:r>
-        <w:rPr>
-          <w:color w:val="385623" w:themeColor="accent6" w:themeShade="80"/>
-        </w:rPr>
-        <w:t>s</w:t>
-      </w:r>
-      <w:r>
-        <w:rPr>
-          <w:color w:val="385623" w:themeColor="accent6" w:themeShade="80"/>
-        </w:rPr>
-        <w:t xml:space="preserve">== The base case will go </w:t>
-      </w:r>
-      <w:r>
-        <w:rPr>
-          <w:color w:val="385623" w:themeColor="accent6" w:themeShade="80"/>
-        </w:rPr>
-        <w:t xml:space="preserve">in the </w:t>
-      </w:r>
-      <w:r>
-        <w:rPr>
-          <w:color w:val="385623" w:themeColor="accent6" w:themeShade="80"/>
-        </w:rPr>
-        <w:t xml:space="preserve">base case input </w:t>
-      </w:r>
-      <w:r>
-        <w:rPr>
-          <w:color w:val="385623" w:themeColor="accent6" w:themeShade="80"/>
-        </w:rPr>
-        <w:t>tags below</w:t>
-      </w:r>
-      <w:r>
-        <w:rPr>
-          <w:color w:val="385623" w:themeColor="accent6" w:themeShade="80"/>
-        </w:rPr>
-        <w:t xml:space="preserve"> </w:t>
-      </w:r>
-      <w:r>
-        <w:rPr>
-          <w:color w:val="385623" w:themeColor="accent6" w:themeShade="80"/>
-        </w:rPr>
-        <w:t xml:space="preserve">(please do not remove them) </w:t>
-      </w:r>
-      <w:r>
-        <w:rPr>
-          <w:color w:val="385623" w:themeColor="accent6" w:themeShade="80"/>
-        </w:rPr>
-        <w:t>==</w:t>
-      </w:r>
-      <w:r>
-        <w:rPr>
-          <w:color w:val="385623" w:themeColor="accent6" w:themeShade="80"/>
-        </w:rPr>
-        <w:t>s</w:t>
-      </w:r>
-    </w:p>
-    <w:p>
-      <w:pPr>
-        <w:tabs>
-          <w:tab w:val="left" w:pos="270"/>
-        </w:tabs>
-        <w:spacing w:after="0"/>
-        <w:ind w:hanging="180"/>
-      </w:pPr>
-      <w:r>
-        <w:t xml:space="preserve">v== </w:t>
-      </w:r>
-      <w:r>
-        <w:rPr>
-          <w:b/>
-          <w:sz w:val="24"/>
-          <w:szCs w:val="24"/>
-        </w:rPr>
-        <w:t xml:space="preserve">Base </w:t>
-      </w:r>
-      <w:proofErr w:type="gramStart"/>
-      <w:r>
-        <w:rPr>
-          <w:b/>
-          <w:sz w:val="24"/>
-          <w:szCs w:val="24"/>
-        </w:rPr>
-        <w:t>Case  Index</w:t>
-      </w:r>
-      <w:proofErr w:type="gramEnd"/>
-      <w:r>
-        <w:rPr>
-          <w:b/>
-          <w:sz w:val="24"/>
-          <w:szCs w:val="24"/>
-        </w:rPr>
-        <w:t xml:space="preserve"> = 1</w:t>
-      </w:r>
-    </w:p>
-    <w:p>
-      <w:pPr>
-        <w:spacing w:after="0"/>
-        <w:ind w:left="720" w:hanging="270"/>
-        <w:rPr>
-          <w:color w:val="385623" w:themeColor="accent6" w:themeShade="80"/>
-        </w:rPr>
-      </w:pPr>
-      <w:r>
-        <w:pict w14:anchorId="03681CE4">
-          <v:rect id="_x0000_i1026" style="width:0;height:1.5pt" o:hralign="center" o:hrstd="t" o:hr="t" fillcolor="#a0a0a0" stroked="f"/>
-        </w:pict>
-      </w:r>
-    </w:p>
-    <w:p>
-      <w:pPr>
-        <w:tabs>
-          <w:tab w:val="left" w:pos="270"/>
-        </w:tabs>
-        <w:spacing w:after="0"/>
-        <w:ind w:hanging="180"/>
-      </w:pPr>
-      <w:r>
-        <w:t>==v</w:t>
-      </w:r>
-    </w:p>
-    <w:p>
-      <w:pPr>
-        <w:tabs>
-          <w:tab w:val="left" w:pos="270"/>
-        </w:tabs>
-        <w:spacing w:after="0"/>
-        <w:ind w:hanging="180"/>
-      </w:pPr>
-      <w:r>
-        <w:t>u</w:t>
-      </w:r>
-      <w:r>
-        <w:t xml:space="preserve">== </w:t>
-      </w:r>
-    </w:p>
-    <w:p>
-      <w:pPr>
-        <w:spacing w:after="0"/>
-        <w:ind w:left="720" w:hanging="270"/>
-        <w:rPr>
-          <w:color w:val="385623" w:themeColor="accent6" w:themeShade="80"/>
-        </w:rPr>
-      </w:pPr>
-      <w:r>
-        <w:pict w14:anchorId="4C290F19">
-          <v:rect id="_x0000_i1027" style="width:0;height:1.5pt" o:hralign="center" o:hrstd="t" o:hr="t" fillcolor="#a0a0a0" stroked="f"/>
-        </w:pict>
-      </w:r>
-    </w:p>
-    <w:p>
-      <w:pPr>
-        <w:tabs>
-          <w:tab w:val="left" w:pos="270"/>
-        </w:tabs>
-        <w:spacing w:after="0"/>
-        <w:ind w:hanging="180"/>
-      </w:pPr>
-      <w:r>
-        <w:t>==</w:t>
-      </w:r>
-      <w:r>
-        <w:t>u</w:t>
       </w:r>
     </w:p>
     <w:sectPr>
@@ -2806,7 +2358,7 @@
     </w:r>
     <w:r>
       <w:pict w14:anchorId="7867F693">
-        <v:rect id="_x0000_i1028" style="width:0;height:1.5pt" o:hralign="center" o:hrstd="t" o:hr="t" fillcolor="#a0a0a0" stroked="f"/>
+        <v:rect id="_x0000_i1026" style="width:0;height:1.5pt" o:hralign="center" o:hrstd="t" o:hr="t" fillcolor="#a0a0a0" stroked="f"/>
       </w:pict>
     </w:r>
   </w:p>
@@ -3604,7 +3156,7 @@
 </file>
 
 <file path=customXml/itemProps1.xml><?xml version="1.0" encoding="utf-8"?>
-<ds:datastoreItem xmlns:ds="http://schemas.openxmlformats.org/officeDocument/2006/customXml" ds:itemID="{9B0E3EC9-E7F1-442A-B37A-C0470569F504}">
+<ds:datastoreItem xmlns:ds="http://schemas.openxmlformats.org/officeDocument/2006/customXml" ds:itemID="{4C7F5907-5ABA-4128-AB75-E30B41F7CB53}">
   <ds:schemaRefs>
     <ds:schemaRef ds:uri="http://schemas.openxmlformats.org/officeDocument/2006/bibliography"/>
   </ds:schemaRefs>

</xml_diff>

<commit_message>
made some changes to the files so they would work on the WEB.  The biggest change was the problem table was sometimes capaitalized and sometimes not - same with the school table.  Also had to modify the PDO so it worked with the online database
</commit_message>
<xml_diff>
--- a/downloads/QR Game Template v500C.docx
+++ b/downloads/QR Game Template v500C.docx
@@ -115,6 +115,8 @@
         </w:rPr>
         <w:t xml:space="preserve"> will delete them </w:t>
       </w:r>
+      <w:bookmarkStart w:id="1" w:name="_GoBack"/>
+      <w:bookmarkEnd w:id="1"/>
       <w:r>
         <w:rPr>
           <w:color w:val="385623" w:themeColor="accent6" w:themeShade="80"/>
@@ -1633,8 +1635,6 @@
         </w:rPr>
         <w:t>2.15</w:t>
       </w:r>
-      <w:bookmarkStart w:id="1" w:name="_GoBack"/>
-      <w:bookmarkEnd w:id="1"/>
       <w:r>
         <w:rPr>
           <w:color w:val="000000" w:themeColor="text1"/>
@@ -2004,12 +2004,7 @@
       </w:r>
     </w:p>
     <w:sectPr>
-      <w:headerReference w:type="even" r:id="rId7"/>
-      <w:headerReference w:type="default" r:id="rId8"/>
-      <w:footerReference w:type="even" r:id="rId9"/>
-      <w:footerReference w:type="default" r:id="rId10"/>
-      <w:headerReference w:type="first" r:id="rId11"/>
-      <w:footerReference w:type="first" r:id="rId12"/>
+      <w:headerReference w:type="first" r:id="rId7"/>
       <w:pgSz w:w="12240" w:h="15840"/>
       <w:pgMar w:top="1440" w:right="1080" w:bottom="1440" w:left="1080" w:header="720" w:footer="720" w:gutter="0"/>
       <w:cols w:space="720"/>
@@ -2045,36 +2040,6 @@
 </w:endnotes>
 </file>
 
-<file path=word/footer1.xml><?xml version="1.0" encoding="utf-8"?>
-<w:ftr xmlns:wpc="http://schemas.microsoft.com/office/word/2010/wordprocessingCanvas" xmlns:cx="http://schemas.microsoft.com/office/drawing/2014/chartex" xmlns:cx1="http://schemas.microsoft.com/office/drawing/2015/9/8/chartex" xmlns:cx2="http://schemas.microsoft.com/office/drawing/2015/10/21/chartex" xmlns:cx3="http://schemas.microsoft.com/office/drawing/2016/5/9/chartex" xmlns:cx4="http://schemas.microsoft.com/office/drawing/2016/5/10/chartex" xmlns:cx5="http://schemas.microsoft.com/office/drawing/2016/5/11/chartex" xmlns:cx6="http://schemas.microsoft.com/office/drawing/2016/5/12/chartex" xmlns:cx7="http://schemas.microsoft.com/office/drawing/2016/5/13/chartex" xmlns:cx8="http://schemas.microsoft.com/office/drawing/2016/5/14/chartex" xmlns:mc="http://schemas.openxmlformats.org/markup-compatibility/2006" xmlns:aink="http://schemas.microsoft.com/office/drawing/2016/ink" xmlns:am3d="http://schemas.microsoft.com/office/drawing/2017/model3d" xmlns:o="urn:schemas-microsoft-com:office:office" xmlns:r="http://schemas.openxmlformats.org/officeDocument/2006/relationships" xmlns:m="http://schemas.openxmlformats.org/officeDocument/2006/math" xmlns:v="urn:schemas-microsoft-com:vml" xmlns:wp14="http://schemas.microsoft.com/office/word/2010/wordprocessingDrawing" xmlns:wp="http://schemas.openxmlformats.org/drawingml/2006/wordprocessingDrawing" xmlns:w10="urn:schemas-microsoft-com:office:word" xmlns:w="http://schemas.openxmlformats.org/wordprocessingml/2006/main" xmlns:w14="http://schemas.microsoft.com/office/word/2010/wordml" xmlns:w15="http://schemas.microsoft.com/office/word/2012/wordml" xmlns:w16cid="http://schemas.microsoft.com/office/word/2016/wordml/cid" xmlns:w16se="http://schemas.microsoft.com/office/word/2015/wordml/symex" xmlns:wpg="http://schemas.microsoft.com/office/word/2010/wordprocessingGroup" xmlns:wpi="http://schemas.microsoft.com/office/word/2010/wordprocessingInk" xmlns:wne="http://schemas.microsoft.com/office/word/2006/wordml" xmlns:wps="http://schemas.microsoft.com/office/word/2010/wordprocessingShape" mc:Ignorable="w14 w15 w16se w16cid wp14">
-  <w:p>
-    <w:pPr>
-      <w:pStyle w:val="Footer"/>
-    </w:pPr>
-  </w:p>
-</w:ftr>
-</file>
-
-<file path=word/footer2.xml><?xml version="1.0" encoding="utf-8"?>
-<w:ftr xmlns:wpc="http://schemas.microsoft.com/office/word/2010/wordprocessingCanvas" xmlns:cx="http://schemas.microsoft.com/office/drawing/2014/chartex" xmlns:cx1="http://schemas.microsoft.com/office/drawing/2015/9/8/chartex" xmlns:cx2="http://schemas.microsoft.com/office/drawing/2015/10/21/chartex" xmlns:cx3="http://schemas.microsoft.com/office/drawing/2016/5/9/chartex" xmlns:cx4="http://schemas.microsoft.com/office/drawing/2016/5/10/chartex" xmlns:cx5="http://schemas.microsoft.com/office/drawing/2016/5/11/chartex" xmlns:cx6="http://schemas.microsoft.com/office/drawing/2016/5/12/chartex" xmlns:cx7="http://schemas.microsoft.com/office/drawing/2016/5/13/chartex" xmlns:cx8="http://schemas.microsoft.com/office/drawing/2016/5/14/chartex" xmlns:mc="http://schemas.openxmlformats.org/markup-compatibility/2006" xmlns:aink="http://schemas.microsoft.com/office/drawing/2016/ink" xmlns:am3d="http://schemas.microsoft.com/office/drawing/2017/model3d" xmlns:o="urn:schemas-microsoft-com:office:office" xmlns:r="http://schemas.openxmlformats.org/officeDocument/2006/relationships" xmlns:m="http://schemas.openxmlformats.org/officeDocument/2006/math" xmlns:v="urn:schemas-microsoft-com:vml" xmlns:wp14="http://schemas.microsoft.com/office/word/2010/wordprocessingDrawing" xmlns:wp="http://schemas.openxmlformats.org/drawingml/2006/wordprocessingDrawing" xmlns:w10="urn:schemas-microsoft-com:office:word" xmlns:w="http://schemas.openxmlformats.org/wordprocessingml/2006/main" xmlns:w14="http://schemas.microsoft.com/office/word/2010/wordml" xmlns:w15="http://schemas.microsoft.com/office/word/2012/wordml" xmlns:w16cid="http://schemas.microsoft.com/office/word/2016/wordml/cid" xmlns:w16se="http://schemas.microsoft.com/office/word/2015/wordml/symex" xmlns:wpg="http://schemas.microsoft.com/office/word/2010/wordprocessingGroup" xmlns:wpi="http://schemas.microsoft.com/office/word/2010/wordprocessingInk" xmlns:wne="http://schemas.microsoft.com/office/word/2006/wordml" xmlns:wps="http://schemas.microsoft.com/office/word/2010/wordprocessingShape" mc:Ignorable="w14 w15 w16se w16cid wp14">
-  <w:p>
-    <w:pPr>
-      <w:pStyle w:val="Footer"/>
-    </w:pPr>
-  </w:p>
-</w:ftr>
-</file>
-
-<file path=word/footer3.xml><?xml version="1.0" encoding="utf-8"?>
-<w:ftr xmlns:wpc="http://schemas.microsoft.com/office/word/2010/wordprocessingCanvas" xmlns:cx="http://schemas.microsoft.com/office/drawing/2014/chartex" xmlns:cx1="http://schemas.microsoft.com/office/drawing/2015/9/8/chartex" xmlns:cx2="http://schemas.microsoft.com/office/drawing/2015/10/21/chartex" xmlns:cx3="http://schemas.microsoft.com/office/drawing/2016/5/9/chartex" xmlns:cx4="http://schemas.microsoft.com/office/drawing/2016/5/10/chartex" xmlns:cx5="http://schemas.microsoft.com/office/drawing/2016/5/11/chartex" xmlns:cx6="http://schemas.microsoft.com/office/drawing/2016/5/12/chartex" xmlns:cx7="http://schemas.microsoft.com/office/drawing/2016/5/13/chartex" xmlns:cx8="http://schemas.microsoft.com/office/drawing/2016/5/14/chartex" xmlns:mc="http://schemas.openxmlformats.org/markup-compatibility/2006" xmlns:aink="http://schemas.microsoft.com/office/drawing/2016/ink" xmlns:am3d="http://schemas.microsoft.com/office/drawing/2017/model3d" xmlns:o="urn:schemas-microsoft-com:office:office" xmlns:r="http://schemas.openxmlformats.org/officeDocument/2006/relationships" xmlns:m="http://schemas.openxmlformats.org/officeDocument/2006/math" xmlns:v="urn:schemas-microsoft-com:vml" xmlns:wp14="http://schemas.microsoft.com/office/word/2010/wordprocessingDrawing" xmlns:wp="http://schemas.openxmlformats.org/drawingml/2006/wordprocessingDrawing" xmlns:w10="urn:schemas-microsoft-com:office:word" xmlns:w="http://schemas.openxmlformats.org/wordprocessingml/2006/main" xmlns:w14="http://schemas.microsoft.com/office/word/2010/wordml" xmlns:w15="http://schemas.microsoft.com/office/word/2012/wordml" xmlns:w16cid="http://schemas.microsoft.com/office/word/2016/wordml/cid" xmlns:w16se="http://schemas.microsoft.com/office/word/2015/wordml/symex" xmlns:wpg="http://schemas.microsoft.com/office/word/2010/wordprocessingGroup" xmlns:wpi="http://schemas.microsoft.com/office/word/2010/wordprocessingInk" xmlns:wne="http://schemas.microsoft.com/office/word/2006/wordml" xmlns:wps="http://schemas.microsoft.com/office/word/2010/wordprocessingShape" mc:Ignorable="w14 w15 w16se w16cid wp14">
-  <w:p>
-    <w:pPr>
-      <w:pStyle w:val="Footer"/>
-    </w:pPr>
-  </w:p>
-</w:ftr>
-</file>
-
 <file path=word/footnotes.xml><?xml version="1.0" encoding="utf-8"?>
 <w:footnotes xmlns:wpc="http://schemas.microsoft.com/office/word/2010/wordprocessingCanvas" xmlns:cx="http://schemas.microsoft.com/office/drawing/2014/chartex" xmlns:cx1="http://schemas.microsoft.com/office/drawing/2015/9/8/chartex" xmlns:cx2="http://schemas.microsoft.com/office/drawing/2015/10/21/chartex" xmlns:cx3="http://schemas.microsoft.com/office/drawing/2016/5/9/chartex" xmlns:cx4="http://schemas.microsoft.com/office/drawing/2016/5/10/chartex" xmlns:cx5="http://schemas.microsoft.com/office/drawing/2016/5/11/chartex" xmlns:cx6="http://schemas.microsoft.com/office/drawing/2016/5/12/chartex" xmlns:cx7="http://schemas.microsoft.com/office/drawing/2016/5/13/chartex" xmlns:cx8="http://schemas.microsoft.com/office/drawing/2016/5/14/chartex" xmlns:mc="http://schemas.openxmlformats.org/markup-compatibility/2006" xmlns:aink="http://schemas.microsoft.com/office/drawing/2016/ink" xmlns:am3d="http://schemas.microsoft.com/office/drawing/2017/model3d" xmlns:o="urn:schemas-microsoft-com:office:office" xmlns:r="http://schemas.openxmlformats.org/officeDocument/2006/relationships" xmlns:m="http://schemas.openxmlformats.org/officeDocument/2006/math" xmlns:v="urn:schemas-microsoft-com:vml" xmlns:wp14="http://schemas.microsoft.com/office/word/2010/wordprocessingDrawing" xmlns:wp="http://schemas.openxmlformats.org/drawingml/2006/wordprocessingDrawing" xmlns:w10="urn:schemas-microsoft-com:office:word" xmlns:w="http://schemas.openxmlformats.org/wordprocessingml/2006/main" xmlns:w14="http://schemas.microsoft.com/office/word/2010/wordml" xmlns:w15="http://schemas.microsoft.com/office/word/2012/wordml" xmlns:w16cid="http://schemas.microsoft.com/office/word/2016/wordml/cid" xmlns:w16se="http://schemas.microsoft.com/office/word/2015/wordml/symex" xmlns:wpg="http://schemas.microsoft.com/office/word/2010/wordprocessingGroup" xmlns:wpi="http://schemas.microsoft.com/office/word/2010/wordprocessingInk" xmlns:wne="http://schemas.microsoft.com/office/word/2006/wordml" xmlns:wps="http://schemas.microsoft.com/office/word/2010/wordprocessingShape" mc:Ignorable="w14 w15 w16se w16cid wp14">
   <w:footnote w:type="separator" w:id="-1">
@@ -2101,26 +2066,6 @@
 </file>
 
 <file path=word/header1.xml><?xml version="1.0" encoding="utf-8"?>
-<w:hdr xmlns:wpc="http://schemas.microsoft.com/office/word/2010/wordprocessingCanvas" xmlns:cx="http://schemas.microsoft.com/office/drawing/2014/chartex" xmlns:cx1="http://schemas.microsoft.com/office/drawing/2015/9/8/chartex" xmlns:cx2="http://schemas.microsoft.com/office/drawing/2015/10/21/chartex" xmlns:cx3="http://schemas.microsoft.com/office/drawing/2016/5/9/chartex" xmlns:cx4="http://schemas.microsoft.com/office/drawing/2016/5/10/chartex" xmlns:cx5="http://schemas.microsoft.com/office/drawing/2016/5/11/chartex" xmlns:cx6="http://schemas.microsoft.com/office/drawing/2016/5/12/chartex" xmlns:cx7="http://schemas.microsoft.com/office/drawing/2016/5/13/chartex" xmlns:cx8="http://schemas.microsoft.com/office/drawing/2016/5/14/chartex" xmlns:mc="http://schemas.openxmlformats.org/markup-compatibility/2006" xmlns:aink="http://schemas.microsoft.com/office/drawing/2016/ink" xmlns:am3d="http://schemas.microsoft.com/office/drawing/2017/model3d" xmlns:o="urn:schemas-microsoft-com:office:office" xmlns:r="http://schemas.openxmlformats.org/officeDocument/2006/relationships" xmlns:m="http://schemas.openxmlformats.org/officeDocument/2006/math" xmlns:v="urn:schemas-microsoft-com:vml" xmlns:wp14="http://schemas.microsoft.com/office/word/2010/wordprocessingDrawing" xmlns:wp="http://schemas.openxmlformats.org/drawingml/2006/wordprocessingDrawing" xmlns:w10="urn:schemas-microsoft-com:office:word" xmlns:w="http://schemas.openxmlformats.org/wordprocessingml/2006/main" xmlns:w14="http://schemas.microsoft.com/office/word/2010/wordml" xmlns:w15="http://schemas.microsoft.com/office/word/2012/wordml" xmlns:w16cid="http://schemas.microsoft.com/office/word/2016/wordml/cid" xmlns:w16se="http://schemas.microsoft.com/office/word/2015/wordml/symex" xmlns:wpg="http://schemas.microsoft.com/office/word/2010/wordprocessingGroup" xmlns:wpi="http://schemas.microsoft.com/office/word/2010/wordprocessingInk" xmlns:wne="http://schemas.microsoft.com/office/word/2006/wordml" xmlns:wps="http://schemas.microsoft.com/office/word/2010/wordprocessingShape" mc:Ignorable="w14 w15 w16se w16cid wp14">
-  <w:p>
-    <w:pPr>
-      <w:pStyle w:val="Header"/>
-    </w:pPr>
-  </w:p>
-</w:hdr>
-</file>
-
-<file path=word/header2.xml><?xml version="1.0" encoding="utf-8"?>
-<w:hdr xmlns:wpc="http://schemas.microsoft.com/office/word/2010/wordprocessingCanvas" xmlns:cx="http://schemas.microsoft.com/office/drawing/2014/chartex" xmlns:cx1="http://schemas.microsoft.com/office/drawing/2015/9/8/chartex" xmlns:cx2="http://schemas.microsoft.com/office/drawing/2015/10/21/chartex" xmlns:cx3="http://schemas.microsoft.com/office/drawing/2016/5/9/chartex" xmlns:cx4="http://schemas.microsoft.com/office/drawing/2016/5/10/chartex" xmlns:cx5="http://schemas.microsoft.com/office/drawing/2016/5/11/chartex" xmlns:cx6="http://schemas.microsoft.com/office/drawing/2016/5/12/chartex" xmlns:cx7="http://schemas.microsoft.com/office/drawing/2016/5/13/chartex" xmlns:cx8="http://schemas.microsoft.com/office/drawing/2016/5/14/chartex" xmlns:mc="http://schemas.openxmlformats.org/markup-compatibility/2006" xmlns:aink="http://schemas.microsoft.com/office/drawing/2016/ink" xmlns:am3d="http://schemas.microsoft.com/office/drawing/2017/model3d" xmlns:o="urn:schemas-microsoft-com:office:office" xmlns:r="http://schemas.openxmlformats.org/officeDocument/2006/relationships" xmlns:m="http://schemas.openxmlformats.org/officeDocument/2006/math" xmlns:v="urn:schemas-microsoft-com:vml" xmlns:wp14="http://schemas.microsoft.com/office/word/2010/wordprocessingDrawing" xmlns:wp="http://schemas.openxmlformats.org/drawingml/2006/wordprocessingDrawing" xmlns:w10="urn:schemas-microsoft-com:office:word" xmlns:w="http://schemas.openxmlformats.org/wordprocessingml/2006/main" xmlns:w14="http://schemas.microsoft.com/office/word/2010/wordml" xmlns:w15="http://schemas.microsoft.com/office/word/2012/wordml" xmlns:w16cid="http://schemas.microsoft.com/office/word/2016/wordml/cid" xmlns:w16se="http://schemas.microsoft.com/office/word/2015/wordml/symex" xmlns:wpg="http://schemas.microsoft.com/office/word/2010/wordprocessingGroup" xmlns:wpi="http://schemas.microsoft.com/office/word/2010/wordprocessingInk" xmlns:wne="http://schemas.microsoft.com/office/word/2006/wordml" xmlns:wps="http://schemas.microsoft.com/office/word/2010/wordprocessingShape" mc:Ignorable="w14 w15 w16se w16cid wp14">
-  <w:p>
-    <w:pPr>
-      <w:pStyle w:val="Header"/>
-    </w:pPr>
-  </w:p>
-</w:hdr>
-</file>
-
-<file path=word/header3.xml><?xml version="1.0" encoding="utf-8"?>
 <w:hdr xmlns:wpc="http://schemas.microsoft.com/office/word/2010/wordprocessingCanvas" xmlns:cx="http://schemas.microsoft.com/office/drawing/2014/chartex" xmlns:cx1="http://schemas.microsoft.com/office/drawing/2015/9/8/chartex" xmlns:cx2="http://schemas.microsoft.com/office/drawing/2015/10/21/chartex" xmlns:cx3="http://schemas.microsoft.com/office/drawing/2016/5/9/chartex" xmlns:cx4="http://schemas.microsoft.com/office/drawing/2016/5/10/chartex" xmlns:cx5="http://schemas.microsoft.com/office/drawing/2016/5/11/chartex" xmlns:cx6="http://schemas.microsoft.com/office/drawing/2016/5/12/chartex" xmlns:cx7="http://schemas.microsoft.com/office/drawing/2016/5/13/chartex" xmlns:cx8="http://schemas.microsoft.com/office/drawing/2016/5/14/chartex" xmlns:mc="http://schemas.openxmlformats.org/markup-compatibility/2006" xmlns:aink="http://schemas.microsoft.com/office/drawing/2016/ink" xmlns:am3d="http://schemas.microsoft.com/office/drawing/2017/model3d" xmlns:o="urn:schemas-microsoft-com:office:office" xmlns:r="http://schemas.openxmlformats.org/officeDocument/2006/relationships" xmlns:m="http://schemas.openxmlformats.org/officeDocument/2006/math" xmlns:v="urn:schemas-microsoft-com:vml" xmlns:wp14="http://schemas.microsoft.com/office/word/2010/wordprocessingDrawing" xmlns:wp="http://schemas.openxmlformats.org/drawingml/2006/wordprocessingDrawing" xmlns:w10="urn:schemas-microsoft-com:office:word" xmlns:w="http://schemas.openxmlformats.org/wordprocessingml/2006/main" xmlns:w14="http://schemas.microsoft.com/office/word/2010/wordml" xmlns:w15="http://schemas.microsoft.com/office/word/2012/wordml" xmlns:w16cid="http://schemas.microsoft.com/office/word/2016/wordml/cid" xmlns:w16se="http://schemas.microsoft.com/office/word/2015/wordml/symex" xmlns:wpg="http://schemas.microsoft.com/office/word/2010/wordprocessingGroup" xmlns:wpi="http://schemas.microsoft.com/office/word/2010/wordprocessingInk" xmlns:wne="http://schemas.microsoft.com/office/word/2006/wordml" xmlns:wps="http://schemas.microsoft.com/office/word/2010/wordprocessingShape" mc:Ignorable="w14 w15 w16se w16cid wp14">
   <w:p>
     <w:pPr>
@@ -2135,7 +2080,79 @@
         <w:noProof/>
       </w:rPr>
       <w:drawing>
-        <wp:anchor distT="0" distB="0" distL="114300" distR="114300" simplePos="0" relativeHeight="251659264" behindDoc="1" locked="0" layoutInCell="1" allowOverlap="1" wp14:anchorId="22774B91" wp14:editId="559AAD9A">
+        <wp:anchor distT="0" distB="0" distL="114300" distR="114300" simplePos="0" relativeHeight="251658240" behindDoc="1" locked="0" layoutInCell="1" allowOverlap="1" wp14:anchorId="2A02C211" wp14:editId="47B115DD">
+          <wp:simplePos x="0" y="0"/>
+          <wp:positionH relativeFrom="column">
+            <wp:posOffset>6038850</wp:posOffset>
+          </wp:positionH>
+          <wp:positionV relativeFrom="paragraph">
+            <wp:posOffset>-158750</wp:posOffset>
+          </wp:positionV>
+          <wp:extent cx="368300" cy="368300"/>
+          <wp:effectExtent l="0" t="0" r="0" b="0"/>
+          <wp:wrapTight wrapText="bothSides">
+            <wp:wrapPolygon edited="0">
+              <wp:start x="0" y="0"/>
+              <wp:lineTo x="0" y="20110"/>
+              <wp:lineTo x="20110" y="20110"/>
+              <wp:lineTo x="20110" y="0"/>
+              <wp:lineTo x="0" y="0"/>
+            </wp:wrapPolygon>
+          </wp:wrapTight>
+          <wp:docPr id="1" name="Graphic 1"/>
+          <wp:cNvGraphicFramePr>
+            <a:graphicFrameLocks xmlns:a="http://schemas.openxmlformats.org/drawingml/2006/main" noChangeAspect="1"/>
+          </wp:cNvGraphicFramePr>
+          <a:graphic xmlns:a="http://schemas.openxmlformats.org/drawingml/2006/main">
+            <a:graphicData uri="http://schemas.openxmlformats.org/drawingml/2006/picture">
+              <pic:pic xmlns:pic="http://schemas.openxmlformats.org/drawingml/2006/picture">
+                <pic:nvPicPr>
+                  <pic:cNvPr id="1" name="qr-code.svg"/>
+                  <pic:cNvPicPr/>
+                </pic:nvPicPr>
+                <pic:blipFill>
+                  <a:blip r:embed="rId1">
+                    <a:extLst>
+                      <a:ext uri="{28A0092B-C50C-407E-A947-70E740481C1C}">
+                        <a14:useLocalDpi xmlns:a14="http://schemas.microsoft.com/office/drawing/2010/main" val="0"/>
+                      </a:ext>
+                      <a:ext uri="{96DAC541-7B7A-43D3-8B79-37D633B846F1}">
+                        <asvg:svgBlip xmlns:asvg="http://schemas.microsoft.com/office/drawing/2016/SVG/main" r:embed="rId2"/>
+                      </a:ext>
+                    </a:extLst>
+                  </a:blip>
+                  <a:stretch>
+                    <a:fillRect/>
+                  </a:stretch>
+                </pic:blipFill>
+                <pic:spPr>
+                  <a:xfrm>
+                    <a:off x="0" y="0"/>
+                    <a:ext cx="368300" cy="368300"/>
+                  </a:xfrm>
+                  <a:prstGeom prst="rect">
+                    <a:avLst/>
+                  </a:prstGeom>
+                </pic:spPr>
+              </pic:pic>
+            </a:graphicData>
+          </a:graphic>
+          <wp14:sizeRelH relativeFrom="page">
+            <wp14:pctWidth>0</wp14:pctWidth>
+          </wp14:sizeRelH>
+          <wp14:sizeRelV relativeFrom="page">
+            <wp14:pctHeight>0</wp14:pctHeight>
+          </wp14:sizeRelV>
+        </wp:anchor>
+      </w:drawing>
+    </w:r>
+    <w:r>
+      <w:rPr>
+        <w:rFonts w:ascii="Arial" w:hAnsi="Arial" w:cs="Arial"/>
+        <w:noProof/>
+      </w:rPr>
+      <w:drawing>
+        <wp:anchor distT="0" distB="0" distL="114300" distR="114300" simplePos="0" relativeHeight="251659264" behindDoc="1" locked="0" layoutInCell="1" allowOverlap="1" wp14:anchorId="22774B91" wp14:editId="5B96EA8D">
           <wp:simplePos x="0" y="0"/>
           <wp:positionH relativeFrom="column">
             <wp:posOffset>-133350</wp:posOffset>
@@ -2166,7 +2183,7 @@
                   <pic:cNvPicPr/>
                 </pic:nvPicPr>
                 <pic:blipFill>
-                  <a:blip r:embed="rId1">
+                  <a:blip r:embed="rId3">
                     <a:extLst>
                       <a:ext uri="{28A0092B-C50C-407E-A947-70E740481C1C}">
                         <a14:useLocalDpi xmlns:a14="http://schemas.microsoft.com/office/drawing/2010/main" val="0"/>
@@ -2181,78 +2198,6 @@
                   <a:xfrm>
                     <a:off x="0" y="0"/>
                     <a:ext cx="337185" cy="445135"/>
-                  </a:xfrm>
-                  <a:prstGeom prst="rect">
-                    <a:avLst/>
-                  </a:prstGeom>
-                </pic:spPr>
-              </pic:pic>
-            </a:graphicData>
-          </a:graphic>
-          <wp14:sizeRelH relativeFrom="page">
-            <wp14:pctWidth>0</wp14:pctWidth>
-          </wp14:sizeRelH>
-          <wp14:sizeRelV relativeFrom="page">
-            <wp14:pctHeight>0</wp14:pctHeight>
-          </wp14:sizeRelV>
-        </wp:anchor>
-      </w:drawing>
-    </w:r>
-    <w:r>
-      <w:rPr>
-        <w:rFonts w:ascii="Arial" w:hAnsi="Arial" w:cs="Arial"/>
-        <w:noProof/>
-      </w:rPr>
-      <w:drawing>
-        <wp:anchor distT="0" distB="0" distL="114300" distR="114300" simplePos="0" relativeHeight="251658240" behindDoc="1" locked="0" layoutInCell="1" allowOverlap="1" wp14:anchorId="2A02C211" wp14:editId="46DBC6D7">
-          <wp:simplePos x="0" y="0"/>
-          <wp:positionH relativeFrom="column">
-            <wp:posOffset>6038850</wp:posOffset>
-          </wp:positionH>
-          <wp:positionV relativeFrom="paragraph">
-            <wp:posOffset>-158750</wp:posOffset>
-          </wp:positionV>
-          <wp:extent cx="368300" cy="368300"/>
-          <wp:effectExtent l="0" t="0" r="0" b="0"/>
-          <wp:wrapTight wrapText="bothSides">
-            <wp:wrapPolygon edited="0">
-              <wp:start x="0" y="0"/>
-              <wp:lineTo x="0" y="20110"/>
-              <wp:lineTo x="20110" y="20110"/>
-              <wp:lineTo x="20110" y="0"/>
-              <wp:lineTo x="0" y="0"/>
-            </wp:wrapPolygon>
-          </wp:wrapTight>
-          <wp:docPr id="1" name="Graphic 1"/>
-          <wp:cNvGraphicFramePr>
-            <a:graphicFrameLocks xmlns:a="http://schemas.openxmlformats.org/drawingml/2006/main" noChangeAspect="1"/>
-          </wp:cNvGraphicFramePr>
-          <a:graphic xmlns:a="http://schemas.openxmlformats.org/drawingml/2006/main">
-            <a:graphicData uri="http://schemas.openxmlformats.org/drawingml/2006/picture">
-              <pic:pic xmlns:pic="http://schemas.openxmlformats.org/drawingml/2006/picture">
-                <pic:nvPicPr>
-                  <pic:cNvPr id="1" name="qr-code.svg"/>
-                  <pic:cNvPicPr/>
-                </pic:nvPicPr>
-                <pic:blipFill>
-                  <a:blip r:embed="rId2">
-                    <a:extLst>
-                      <a:ext uri="{28A0092B-C50C-407E-A947-70E740481C1C}">
-                        <a14:useLocalDpi xmlns:a14="http://schemas.microsoft.com/office/drawing/2010/main" val="0"/>
-                      </a:ext>
-                      <a:ext uri="{96DAC541-7B7A-43D3-8B79-37D633B846F1}">
-                        <asvg:svgBlip xmlns:asvg="http://schemas.microsoft.com/office/drawing/2016/SVG/main" r:embed="rId3"/>
-                      </a:ext>
-                    </a:extLst>
-                  </a:blip>
-                  <a:stretch>
-                    <a:fillRect/>
-                  </a:stretch>
-                </pic:blipFill>
-                <pic:spPr>
-                  <a:xfrm>
-                    <a:off x="0" y="0"/>
-                    <a:ext cx="368300" cy="368300"/>
                   </a:xfrm>
                   <a:prstGeom prst="rect">
                     <a:avLst/>
@@ -2320,7 +2265,21 @@
           <w:rStyle w:val="Hyperlink"/>
           <w:rFonts w:ascii="Arial" w:hAnsi="Arial" w:cs="Arial"/>
         </w:rPr>
-        <w:t>https://qrproblems/games.org</w:t>
+        <w:t>https://qrproblems.</w:t>
+      </w:r>
+      <w:r>
+        <w:rPr>
+          <w:rStyle w:val="Hyperlink"/>
+          <w:rFonts w:ascii="Arial" w:hAnsi="Arial" w:cs="Arial"/>
+        </w:rPr>
+        <w:t>o</w:t>
+      </w:r>
+      <w:r>
+        <w:rPr>
+          <w:rStyle w:val="Hyperlink"/>
+          <w:rFonts w:ascii="Arial" w:hAnsi="Arial" w:cs="Arial"/>
+        </w:rPr>
+        <w:t>rg/crud</w:t>
       </w:r>
     </w:hyperlink>
     <w:r>
@@ -2887,6 +2846,18 @@
       </w:tblBorders>
     </w:tblPr>
   </w:style>
+  <w:style w:type="character" w:styleId="FollowedHyperlink">
+    <w:name w:val="FollowedHyperlink"/>
+    <w:basedOn w:val="DefaultParagraphFont"/>
+    <w:uiPriority w:val="99"/>
+    <w:semiHidden/>
+    <w:unhideWhenUsed/>
+    <w:rsid w:val="000C3250"/>
+    <w:rPr>
+      <w:color w:val="954F72" w:themeColor="followedHyperlink"/>
+      <w:u w:val="single"/>
+    </w:rPr>
+  </w:style>
 </w:styles>
 </file>
 
@@ -3156,7 +3127,7 @@
 </file>
 
 <file path=customXml/itemProps1.xml><?xml version="1.0" encoding="utf-8"?>
-<ds:datastoreItem xmlns:ds="http://schemas.openxmlformats.org/officeDocument/2006/customXml" ds:itemID="{4C7F5907-5ABA-4128-AB75-E30B41F7CB53}">
+<ds:datastoreItem xmlns:ds="http://schemas.openxmlformats.org/officeDocument/2006/customXml" ds:itemID="{29A83A68-B07D-4154-849E-5209EB002374}">
   <ds:schemaRefs>
     <ds:schemaRef ds:uri="http://schemas.openxmlformats.org/officeDocument/2006/bibliography"/>
   </ds:schemaRefs>

</xml_diff>

<commit_message>
corrected the word template files to reflect the shorter URLs and corrected the problkems QR code so that it goes to the correct place.  THe index files are just redirects
</commit_message>
<xml_diff>
--- a/downloads/QR Game Template v500C.docx
+++ b/downloads/QR Game Template v500C.docx
@@ -115,8 +115,6 @@
         </w:rPr>
         <w:t xml:space="preserve"> will delete them </w:t>
       </w:r>
-      <w:bookmarkStart w:id="1" w:name="_GoBack"/>
-      <w:bookmarkEnd w:id="1"/>
       <w:r>
         <w:rPr>
           <w:color w:val="385623" w:themeColor="accent6" w:themeShade="80"/>
@@ -2004,7 +2002,12 @@
       </w:r>
     </w:p>
     <w:sectPr>
-      <w:headerReference w:type="first" r:id="rId7"/>
+      <w:headerReference w:type="even" r:id="rId7"/>
+      <w:headerReference w:type="default" r:id="rId8"/>
+      <w:footerReference w:type="even" r:id="rId9"/>
+      <w:footerReference w:type="default" r:id="rId10"/>
+      <w:headerReference w:type="first" r:id="rId11"/>
+      <w:footerReference w:type="first" r:id="rId12"/>
       <w:pgSz w:w="12240" w:h="15840"/>
       <w:pgMar w:top="1440" w:right="1080" w:bottom="1440" w:left="1080" w:header="720" w:footer="720" w:gutter="0"/>
       <w:cols w:space="720"/>
@@ -2040,6 +2043,36 @@
 </w:endnotes>
 </file>
 
+<file path=word/footer1.xml><?xml version="1.0" encoding="utf-8"?>
+<w:ftr xmlns:wpc="http://schemas.microsoft.com/office/word/2010/wordprocessingCanvas" xmlns:cx="http://schemas.microsoft.com/office/drawing/2014/chartex" xmlns:cx1="http://schemas.microsoft.com/office/drawing/2015/9/8/chartex" xmlns:cx2="http://schemas.microsoft.com/office/drawing/2015/10/21/chartex" xmlns:cx3="http://schemas.microsoft.com/office/drawing/2016/5/9/chartex" xmlns:cx4="http://schemas.microsoft.com/office/drawing/2016/5/10/chartex" xmlns:cx5="http://schemas.microsoft.com/office/drawing/2016/5/11/chartex" xmlns:cx6="http://schemas.microsoft.com/office/drawing/2016/5/12/chartex" xmlns:cx7="http://schemas.microsoft.com/office/drawing/2016/5/13/chartex" xmlns:cx8="http://schemas.microsoft.com/office/drawing/2016/5/14/chartex" xmlns:mc="http://schemas.openxmlformats.org/markup-compatibility/2006" xmlns:aink="http://schemas.microsoft.com/office/drawing/2016/ink" xmlns:am3d="http://schemas.microsoft.com/office/drawing/2017/model3d" xmlns:o="urn:schemas-microsoft-com:office:office" xmlns:r="http://schemas.openxmlformats.org/officeDocument/2006/relationships" xmlns:m="http://schemas.openxmlformats.org/officeDocument/2006/math" xmlns:v="urn:schemas-microsoft-com:vml" xmlns:wp14="http://schemas.microsoft.com/office/word/2010/wordprocessingDrawing" xmlns:wp="http://schemas.openxmlformats.org/drawingml/2006/wordprocessingDrawing" xmlns:w10="urn:schemas-microsoft-com:office:word" xmlns:w="http://schemas.openxmlformats.org/wordprocessingml/2006/main" xmlns:w14="http://schemas.microsoft.com/office/word/2010/wordml" xmlns:w15="http://schemas.microsoft.com/office/word/2012/wordml" xmlns:w16cid="http://schemas.microsoft.com/office/word/2016/wordml/cid" xmlns:w16se="http://schemas.microsoft.com/office/word/2015/wordml/symex" xmlns:wpg="http://schemas.microsoft.com/office/word/2010/wordprocessingGroup" xmlns:wpi="http://schemas.microsoft.com/office/word/2010/wordprocessingInk" xmlns:wne="http://schemas.microsoft.com/office/word/2006/wordml" xmlns:wps="http://schemas.microsoft.com/office/word/2010/wordprocessingShape" mc:Ignorable="w14 w15 w16se w16cid wp14">
+  <w:p>
+    <w:pPr>
+      <w:pStyle w:val="Footer"/>
+    </w:pPr>
+  </w:p>
+</w:ftr>
+</file>
+
+<file path=word/footer2.xml><?xml version="1.0" encoding="utf-8"?>
+<w:ftr xmlns:wpc="http://schemas.microsoft.com/office/word/2010/wordprocessingCanvas" xmlns:cx="http://schemas.microsoft.com/office/drawing/2014/chartex" xmlns:cx1="http://schemas.microsoft.com/office/drawing/2015/9/8/chartex" xmlns:cx2="http://schemas.microsoft.com/office/drawing/2015/10/21/chartex" xmlns:cx3="http://schemas.microsoft.com/office/drawing/2016/5/9/chartex" xmlns:cx4="http://schemas.microsoft.com/office/drawing/2016/5/10/chartex" xmlns:cx5="http://schemas.microsoft.com/office/drawing/2016/5/11/chartex" xmlns:cx6="http://schemas.microsoft.com/office/drawing/2016/5/12/chartex" xmlns:cx7="http://schemas.microsoft.com/office/drawing/2016/5/13/chartex" xmlns:cx8="http://schemas.microsoft.com/office/drawing/2016/5/14/chartex" xmlns:mc="http://schemas.openxmlformats.org/markup-compatibility/2006" xmlns:aink="http://schemas.microsoft.com/office/drawing/2016/ink" xmlns:am3d="http://schemas.microsoft.com/office/drawing/2017/model3d" xmlns:o="urn:schemas-microsoft-com:office:office" xmlns:r="http://schemas.openxmlformats.org/officeDocument/2006/relationships" xmlns:m="http://schemas.openxmlformats.org/officeDocument/2006/math" xmlns:v="urn:schemas-microsoft-com:vml" xmlns:wp14="http://schemas.microsoft.com/office/word/2010/wordprocessingDrawing" xmlns:wp="http://schemas.openxmlformats.org/drawingml/2006/wordprocessingDrawing" xmlns:w10="urn:schemas-microsoft-com:office:word" xmlns:w="http://schemas.openxmlformats.org/wordprocessingml/2006/main" xmlns:w14="http://schemas.microsoft.com/office/word/2010/wordml" xmlns:w15="http://schemas.microsoft.com/office/word/2012/wordml" xmlns:w16cid="http://schemas.microsoft.com/office/word/2016/wordml/cid" xmlns:w16se="http://schemas.microsoft.com/office/word/2015/wordml/symex" xmlns:wpg="http://schemas.microsoft.com/office/word/2010/wordprocessingGroup" xmlns:wpi="http://schemas.microsoft.com/office/word/2010/wordprocessingInk" xmlns:wne="http://schemas.microsoft.com/office/word/2006/wordml" xmlns:wps="http://schemas.microsoft.com/office/word/2010/wordprocessingShape" mc:Ignorable="w14 w15 w16se w16cid wp14">
+  <w:p>
+    <w:pPr>
+      <w:pStyle w:val="Footer"/>
+    </w:pPr>
+  </w:p>
+</w:ftr>
+</file>
+
+<file path=word/footer3.xml><?xml version="1.0" encoding="utf-8"?>
+<w:ftr xmlns:wpc="http://schemas.microsoft.com/office/word/2010/wordprocessingCanvas" xmlns:cx="http://schemas.microsoft.com/office/drawing/2014/chartex" xmlns:cx1="http://schemas.microsoft.com/office/drawing/2015/9/8/chartex" xmlns:cx2="http://schemas.microsoft.com/office/drawing/2015/10/21/chartex" xmlns:cx3="http://schemas.microsoft.com/office/drawing/2016/5/9/chartex" xmlns:cx4="http://schemas.microsoft.com/office/drawing/2016/5/10/chartex" xmlns:cx5="http://schemas.microsoft.com/office/drawing/2016/5/11/chartex" xmlns:cx6="http://schemas.microsoft.com/office/drawing/2016/5/12/chartex" xmlns:cx7="http://schemas.microsoft.com/office/drawing/2016/5/13/chartex" xmlns:cx8="http://schemas.microsoft.com/office/drawing/2016/5/14/chartex" xmlns:mc="http://schemas.openxmlformats.org/markup-compatibility/2006" xmlns:aink="http://schemas.microsoft.com/office/drawing/2016/ink" xmlns:am3d="http://schemas.microsoft.com/office/drawing/2017/model3d" xmlns:o="urn:schemas-microsoft-com:office:office" xmlns:r="http://schemas.openxmlformats.org/officeDocument/2006/relationships" xmlns:m="http://schemas.openxmlformats.org/officeDocument/2006/math" xmlns:v="urn:schemas-microsoft-com:vml" xmlns:wp14="http://schemas.microsoft.com/office/word/2010/wordprocessingDrawing" xmlns:wp="http://schemas.openxmlformats.org/drawingml/2006/wordprocessingDrawing" xmlns:w10="urn:schemas-microsoft-com:office:word" xmlns:w="http://schemas.openxmlformats.org/wordprocessingml/2006/main" xmlns:w14="http://schemas.microsoft.com/office/word/2010/wordml" xmlns:w15="http://schemas.microsoft.com/office/word/2012/wordml" xmlns:w16cid="http://schemas.microsoft.com/office/word/2016/wordml/cid" xmlns:w16se="http://schemas.microsoft.com/office/word/2015/wordml/symex" xmlns:wpg="http://schemas.microsoft.com/office/word/2010/wordprocessingGroup" xmlns:wpi="http://schemas.microsoft.com/office/word/2010/wordprocessingInk" xmlns:wne="http://schemas.microsoft.com/office/word/2006/wordml" xmlns:wps="http://schemas.microsoft.com/office/word/2010/wordprocessingShape" mc:Ignorable="w14 w15 w16se w16cid wp14">
+  <w:p>
+    <w:pPr>
+      <w:pStyle w:val="Footer"/>
+    </w:pPr>
+  </w:p>
+</w:ftr>
+</file>
+
 <file path=word/footnotes.xml><?xml version="1.0" encoding="utf-8"?>
 <w:footnotes xmlns:wpc="http://schemas.microsoft.com/office/word/2010/wordprocessingCanvas" xmlns:cx="http://schemas.microsoft.com/office/drawing/2014/chartex" xmlns:cx1="http://schemas.microsoft.com/office/drawing/2015/9/8/chartex" xmlns:cx2="http://schemas.microsoft.com/office/drawing/2015/10/21/chartex" xmlns:cx3="http://schemas.microsoft.com/office/drawing/2016/5/9/chartex" xmlns:cx4="http://schemas.microsoft.com/office/drawing/2016/5/10/chartex" xmlns:cx5="http://schemas.microsoft.com/office/drawing/2016/5/11/chartex" xmlns:cx6="http://schemas.microsoft.com/office/drawing/2016/5/12/chartex" xmlns:cx7="http://schemas.microsoft.com/office/drawing/2016/5/13/chartex" xmlns:cx8="http://schemas.microsoft.com/office/drawing/2016/5/14/chartex" xmlns:mc="http://schemas.openxmlformats.org/markup-compatibility/2006" xmlns:aink="http://schemas.microsoft.com/office/drawing/2016/ink" xmlns:am3d="http://schemas.microsoft.com/office/drawing/2017/model3d" xmlns:o="urn:schemas-microsoft-com:office:office" xmlns:r="http://schemas.openxmlformats.org/officeDocument/2006/relationships" xmlns:m="http://schemas.openxmlformats.org/officeDocument/2006/math" xmlns:v="urn:schemas-microsoft-com:vml" xmlns:wp14="http://schemas.microsoft.com/office/word/2010/wordprocessingDrawing" xmlns:wp="http://schemas.openxmlformats.org/drawingml/2006/wordprocessingDrawing" xmlns:w10="urn:schemas-microsoft-com:office:word" xmlns:w="http://schemas.openxmlformats.org/wordprocessingml/2006/main" xmlns:w14="http://schemas.microsoft.com/office/word/2010/wordml" xmlns:w15="http://schemas.microsoft.com/office/word/2012/wordml" xmlns:w16cid="http://schemas.microsoft.com/office/word/2016/wordml/cid" xmlns:w16se="http://schemas.microsoft.com/office/word/2015/wordml/symex" xmlns:wpg="http://schemas.microsoft.com/office/word/2010/wordprocessingGroup" xmlns:wpi="http://schemas.microsoft.com/office/word/2010/wordprocessingInk" xmlns:wne="http://schemas.microsoft.com/office/word/2006/wordml" xmlns:wps="http://schemas.microsoft.com/office/word/2010/wordprocessingShape" mc:Ignorable="w14 w15 w16se w16cid wp14">
   <w:footnote w:type="separator" w:id="-1">
@@ -2066,6 +2099,26 @@
 </file>
 
 <file path=word/header1.xml><?xml version="1.0" encoding="utf-8"?>
+<w:hdr xmlns:wpc="http://schemas.microsoft.com/office/word/2010/wordprocessingCanvas" xmlns:cx="http://schemas.microsoft.com/office/drawing/2014/chartex" xmlns:cx1="http://schemas.microsoft.com/office/drawing/2015/9/8/chartex" xmlns:cx2="http://schemas.microsoft.com/office/drawing/2015/10/21/chartex" xmlns:cx3="http://schemas.microsoft.com/office/drawing/2016/5/9/chartex" xmlns:cx4="http://schemas.microsoft.com/office/drawing/2016/5/10/chartex" xmlns:cx5="http://schemas.microsoft.com/office/drawing/2016/5/11/chartex" xmlns:cx6="http://schemas.microsoft.com/office/drawing/2016/5/12/chartex" xmlns:cx7="http://schemas.microsoft.com/office/drawing/2016/5/13/chartex" xmlns:cx8="http://schemas.microsoft.com/office/drawing/2016/5/14/chartex" xmlns:mc="http://schemas.openxmlformats.org/markup-compatibility/2006" xmlns:aink="http://schemas.microsoft.com/office/drawing/2016/ink" xmlns:am3d="http://schemas.microsoft.com/office/drawing/2017/model3d" xmlns:o="urn:schemas-microsoft-com:office:office" xmlns:r="http://schemas.openxmlformats.org/officeDocument/2006/relationships" xmlns:m="http://schemas.openxmlformats.org/officeDocument/2006/math" xmlns:v="urn:schemas-microsoft-com:vml" xmlns:wp14="http://schemas.microsoft.com/office/word/2010/wordprocessingDrawing" xmlns:wp="http://schemas.openxmlformats.org/drawingml/2006/wordprocessingDrawing" xmlns:w10="urn:schemas-microsoft-com:office:word" xmlns:w="http://schemas.openxmlformats.org/wordprocessingml/2006/main" xmlns:w14="http://schemas.microsoft.com/office/word/2010/wordml" xmlns:w15="http://schemas.microsoft.com/office/word/2012/wordml" xmlns:w16cid="http://schemas.microsoft.com/office/word/2016/wordml/cid" xmlns:w16se="http://schemas.microsoft.com/office/word/2015/wordml/symex" xmlns:wpg="http://schemas.microsoft.com/office/word/2010/wordprocessingGroup" xmlns:wpi="http://schemas.microsoft.com/office/word/2010/wordprocessingInk" xmlns:wne="http://schemas.microsoft.com/office/word/2006/wordml" xmlns:wps="http://schemas.microsoft.com/office/word/2010/wordprocessingShape" mc:Ignorable="w14 w15 w16se w16cid wp14">
+  <w:p>
+    <w:pPr>
+      <w:pStyle w:val="Header"/>
+    </w:pPr>
+  </w:p>
+</w:hdr>
+</file>
+
+<file path=word/header2.xml><?xml version="1.0" encoding="utf-8"?>
+<w:hdr xmlns:wpc="http://schemas.microsoft.com/office/word/2010/wordprocessingCanvas" xmlns:cx="http://schemas.microsoft.com/office/drawing/2014/chartex" xmlns:cx1="http://schemas.microsoft.com/office/drawing/2015/9/8/chartex" xmlns:cx2="http://schemas.microsoft.com/office/drawing/2015/10/21/chartex" xmlns:cx3="http://schemas.microsoft.com/office/drawing/2016/5/9/chartex" xmlns:cx4="http://schemas.microsoft.com/office/drawing/2016/5/10/chartex" xmlns:cx5="http://schemas.microsoft.com/office/drawing/2016/5/11/chartex" xmlns:cx6="http://schemas.microsoft.com/office/drawing/2016/5/12/chartex" xmlns:cx7="http://schemas.microsoft.com/office/drawing/2016/5/13/chartex" xmlns:cx8="http://schemas.microsoft.com/office/drawing/2016/5/14/chartex" xmlns:mc="http://schemas.openxmlformats.org/markup-compatibility/2006" xmlns:aink="http://schemas.microsoft.com/office/drawing/2016/ink" xmlns:am3d="http://schemas.microsoft.com/office/drawing/2017/model3d" xmlns:o="urn:schemas-microsoft-com:office:office" xmlns:r="http://schemas.openxmlformats.org/officeDocument/2006/relationships" xmlns:m="http://schemas.openxmlformats.org/officeDocument/2006/math" xmlns:v="urn:schemas-microsoft-com:vml" xmlns:wp14="http://schemas.microsoft.com/office/word/2010/wordprocessingDrawing" xmlns:wp="http://schemas.openxmlformats.org/drawingml/2006/wordprocessingDrawing" xmlns:w10="urn:schemas-microsoft-com:office:word" xmlns:w="http://schemas.openxmlformats.org/wordprocessingml/2006/main" xmlns:w14="http://schemas.microsoft.com/office/word/2010/wordml" xmlns:w15="http://schemas.microsoft.com/office/word/2012/wordml" xmlns:w16cid="http://schemas.microsoft.com/office/word/2016/wordml/cid" xmlns:w16se="http://schemas.microsoft.com/office/word/2015/wordml/symex" xmlns:wpg="http://schemas.microsoft.com/office/word/2010/wordprocessingGroup" xmlns:wpi="http://schemas.microsoft.com/office/word/2010/wordprocessingInk" xmlns:wne="http://schemas.microsoft.com/office/word/2006/wordml" xmlns:wps="http://schemas.microsoft.com/office/word/2010/wordprocessingShape" mc:Ignorable="w14 w15 w16se w16cid wp14">
+  <w:p>
+    <w:pPr>
+      <w:pStyle w:val="Header"/>
+    </w:pPr>
+  </w:p>
+</w:hdr>
+</file>
+
+<file path=word/header3.xml><?xml version="1.0" encoding="utf-8"?>
 <w:hdr xmlns:wpc="http://schemas.microsoft.com/office/word/2010/wordprocessingCanvas" xmlns:cx="http://schemas.microsoft.com/office/drawing/2014/chartex" xmlns:cx1="http://schemas.microsoft.com/office/drawing/2015/9/8/chartex" xmlns:cx2="http://schemas.microsoft.com/office/drawing/2015/10/21/chartex" xmlns:cx3="http://schemas.microsoft.com/office/drawing/2016/5/9/chartex" xmlns:cx4="http://schemas.microsoft.com/office/drawing/2016/5/10/chartex" xmlns:cx5="http://schemas.microsoft.com/office/drawing/2016/5/11/chartex" xmlns:cx6="http://schemas.microsoft.com/office/drawing/2016/5/12/chartex" xmlns:cx7="http://schemas.microsoft.com/office/drawing/2016/5/13/chartex" xmlns:cx8="http://schemas.microsoft.com/office/drawing/2016/5/14/chartex" xmlns:mc="http://schemas.openxmlformats.org/markup-compatibility/2006" xmlns:aink="http://schemas.microsoft.com/office/drawing/2016/ink" xmlns:am3d="http://schemas.microsoft.com/office/drawing/2017/model3d" xmlns:o="urn:schemas-microsoft-com:office:office" xmlns:r="http://schemas.openxmlformats.org/officeDocument/2006/relationships" xmlns:m="http://schemas.openxmlformats.org/officeDocument/2006/math" xmlns:v="urn:schemas-microsoft-com:vml" xmlns:wp14="http://schemas.microsoft.com/office/word/2010/wordprocessingDrawing" xmlns:wp="http://schemas.openxmlformats.org/drawingml/2006/wordprocessingDrawing" xmlns:w10="urn:schemas-microsoft-com:office:word" xmlns:w="http://schemas.openxmlformats.org/wordprocessingml/2006/main" xmlns:w14="http://schemas.microsoft.com/office/word/2010/wordml" xmlns:w15="http://schemas.microsoft.com/office/word/2012/wordml" xmlns:w16cid="http://schemas.microsoft.com/office/word/2016/wordml/cid" xmlns:w16se="http://schemas.microsoft.com/office/word/2015/wordml/symex" xmlns:wpg="http://schemas.microsoft.com/office/word/2010/wordprocessingGroup" xmlns:wpi="http://schemas.microsoft.com/office/word/2010/wordprocessingInk" xmlns:wne="http://schemas.microsoft.com/office/word/2006/wordml" xmlns:wps="http://schemas.microsoft.com/office/word/2010/wordprocessingShape" mc:Ignorable="w14 w15 w16se w16cid wp14">
   <w:p>
     <w:pPr>
@@ -2259,29 +2312,15 @@
       </w:rPr>
       <w:t xml:space="preserve"> </w:t>
     </w:r>
-    <w:hyperlink r:id="rId4" w:history="1">
-      <w:r>
-        <w:rPr>
-          <w:rStyle w:val="Hyperlink"/>
-          <w:rFonts w:ascii="Arial" w:hAnsi="Arial" w:cs="Arial"/>
-        </w:rPr>
-        <w:t>https://qrproblems.</w:t>
-      </w:r>
-      <w:r>
-        <w:rPr>
-          <w:rStyle w:val="Hyperlink"/>
-          <w:rFonts w:ascii="Arial" w:hAnsi="Arial" w:cs="Arial"/>
-        </w:rPr>
-        <w:t>o</w:t>
-      </w:r>
-      <w:r>
-        <w:rPr>
-          <w:rStyle w:val="Hyperlink"/>
-          <w:rFonts w:ascii="Arial" w:hAnsi="Arial" w:cs="Arial"/>
-        </w:rPr>
-        <w:t>rg/crud</w:t>
-      </w:r>
-    </w:hyperlink>
+    <w:r>
+      <w:rPr>
+        <w:rStyle w:val="Hyperlink"/>
+        <w:rFonts w:ascii="Arial" w:hAnsi="Arial" w:cs="Arial"/>
+      </w:rPr>
+      <w:t>https://qrproblems.org</w:t>
+    </w:r>
+    <w:bookmarkStart w:id="1" w:name="_GoBack"/>
+    <w:bookmarkEnd w:id="1"/>
     <w:r>
       <w:rPr>
         <w:rFonts w:ascii="Arial" w:hAnsi="Arial" w:cs="Arial"/>
@@ -3127,7 +3166,7 @@
 </file>
 
 <file path=customXml/itemProps1.xml><?xml version="1.0" encoding="utf-8"?>
-<ds:datastoreItem xmlns:ds="http://schemas.openxmlformats.org/officeDocument/2006/customXml" ds:itemID="{29A83A68-B07D-4154-849E-5209EB002374}">
+<ds:datastoreItem xmlns:ds="http://schemas.openxmlformats.org/officeDocument/2006/customXml" ds:itemID="{1491CEAC-8F96-420D-ADE5-351D99A27E6F}">
   <ds:schemaRefs>
     <ds:schemaRef ds:uri="http://schemas.openxmlformats.org/officeDocument/2006/bibliography"/>
   </ds:schemaRefs>

</xml_diff>